<commit_message>
Mejoras y prueba de componente
</commit_message>
<xml_diff>
--- a/public/templates/ConstanciaEstudioTemplate.docx
+++ b/public/templates/ConstanciaEstudioTemplate.docx
@@ -102,29 +102,7 @@
           <w14:ligatures w14:val="none"/>
         </w:rPr>
         <w:br/>
-        <w:t xml:space="preserve">El que suscribe, Director de esta </w:t>
-      </w:r>
-      <w:r>
-        <w:rPr>
-          <w:rFonts w:ascii="Arial" w:eastAsia="Times New Roman" w:hAnsi="Arial" w:cs="Arial"/>
-          <w:kern w:val="0"/>
-          <w:sz w:val="24"/>
-          <w:szCs w:val="24"/>
-          <w:lang w:val="es-419" w:eastAsia="es-419"/>
-          <w14:ligatures w14:val="none"/>
-        </w:rPr>
-        <w:t>institución</w:t>
-      </w:r>
-      <w:r>
-        <w:rPr>
-          <w:rFonts w:ascii="Arial" w:eastAsia="Times New Roman" w:hAnsi="Arial" w:cs="Arial"/>
-          <w:kern w:val="0"/>
-          <w:sz w:val="24"/>
-          <w:szCs w:val="24"/>
-          <w:lang w:val="es-419" w:eastAsia="es-419"/>
-          <w14:ligatures w14:val="none"/>
-        </w:rPr>
-        <w:t>, hace CONSTAR:</w:t>
+        <w:t>El que suscribe, Director de esta institución, hace CONSTAR:</w:t>
       </w:r>
       <w:r>
         <w:rPr>
@@ -389,28 +367,6 @@
           <w14:ligatures w14:val="none"/>
         </w:rPr>
         <w:t xml:space="preserve">, se encuentra cursando actualmente la </w:t>
-      </w:r>
-      <w:r>
-        <w:rPr>
-          <w:rFonts w:ascii="Arial" w:eastAsia="Times New Roman" w:hAnsi="Arial" w:cs="Arial"/>
-          <w:kern w:val="0"/>
-          <w:sz w:val="24"/>
-          <w:szCs w:val="24"/>
-          <w:lang w:val="es-419" w:eastAsia="es-419"/>
-          <w14:ligatures w14:val="none"/>
-        </w:rPr>
-        <w:t>ingeniería</w:t>
-      </w:r>
-      <w:r>
-        <w:rPr>
-          <w:rFonts w:ascii="Arial" w:eastAsia="Times New Roman" w:hAnsi="Arial" w:cs="Arial"/>
-          <w:kern w:val="0"/>
-          <w:sz w:val="24"/>
-          <w:szCs w:val="24"/>
-          <w:lang w:val="es-419" w:eastAsia="es-419"/>
-          <w14:ligatures w14:val="none"/>
-        </w:rPr>
-        <w:t xml:space="preserve"> en </w:t>
       </w:r>
       <w:r>
         <w:rPr>
@@ -634,18 +590,7 @@
           <w:lang w:val="es-419" w:eastAsia="es-419"/>
           <w14:ligatures w14:val="none"/>
         </w:rPr>
-        <w:t>directora</w:t>
-      </w:r>
-      <w:r>
-        <w:rPr>
-          <w:rFonts w:ascii="Arial" w:eastAsia="Times New Roman" w:hAnsi="Arial" w:cs="Arial"/>
-          <w:kern w:val="0"/>
-          <w:sz w:val="24"/>
-          <w:szCs w:val="24"/>
-          <w:lang w:val="es-419" w:eastAsia="es-419"/>
-          <w14:ligatures w14:val="none"/>
-        </w:rPr>
-        <w:t xml:space="preserve"> académica</w:t>
+        <w:t>directora académica</w:t>
       </w:r>
     </w:p>
     <w:p/>

</xml_diff>